<commit_message>
adding presentation slide and drawings
</commit_message>
<xml_diff>
--- a/FinalReport.docx
+++ b/FinalReport.docx
@@ -35,11 +35,18 @@
       </w:pPr>
     </w:p>
     <w:p>
-      <w:r>
-        <w:t>Abstract</w:t>
-      </w:r>
-    </w:p>
-    <w:p/>
+      <w:pPr>
+        <w:jc w:val="center"/>
+      </w:pPr>
+      <w:r>
+        <w:t>Project code and report located at: https://github.com/NathanRSmith/OpenCV_eye_detection</w:t>
+      </w:r>
+    </w:p>
+    <w:p>
+      <w:pPr>
+        <w:jc w:val="center"/>
+      </w:pPr>
+    </w:p>
     <w:p>
       <w:r>
         <w:t>Introduction</w:t>
@@ -62,7 +69,7 @@
     <w:p/>
     <w:p>
       <w:r>
-        <w:t>Body</w:t>
+        <w:t>Solution</w:t>
       </w:r>
     </w:p>
     <w:p/>
@@ -77,7 +84,15 @@
     <w:p/>
     <w:p>
       <w:r>
-        <w:t>A Motorola Xoom device was used for development.  The Xoom has a 10.1in, 1280x800px resolution with both forward and user facing cameras.</w:t>
+        <w:t>A Motorola Xoom device was used for development.  The Xoom has a 10.1in, 1280x800px resolution</w:t>
+      </w:r>
+      <w:r>
+        <w:t xml:space="preserve"> display</w:t>
+      </w:r>
+      <w:bookmarkStart w:id="0" w:name="_GoBack"/>
+      <w:bookmarkEnd w:id="0"/>
+      <w:r>
+        <w:t xml:space="preserve"> with both forward and user facing cameras.</w:t>
       </w:r>
       <w:r>
         <w:t xml:space="preserve">  The goal was to assume a configuration on the user </w:t>
@@ -232,10 +247,7 @@
         <w:t>x, y = point coordinates</w:t>
       </w:r>
     </w:p>
-    <w:p>
-      <w:bookmarkStart w:id="0" w:name="_GoBack"/>
-      <w:bookmarkEnd w:id="0"/>
-    </w:p>
+    <w:p/>
     <w:p>
       <w:r>
         <w:t xml:space="preserve">( </w:t>
@@ -814,7 +826,13 @@
         </w:numPr>
       </w:pPr>
       <w:r>
-        <w:t>My wife Jessica and son Aaden for giving me time to work on this project.</w:t>
+        <w:t xml:space="preserve">Jessica </w:t>
+      </w:r>
+      <w:r>
+        <w:t>&amp;</w:t>
+      </w:r>
+      <w:r>
+        <w:t xml:space="preserve"> Aaden for giving me time to work on this project.</w:t>
       </w:r>
     </w:p>
     <w:p/>
@@ -1577,6 +1595,7 @@
   <w:style w:type="character" w:default="1" w:styleId="DefaultParagraphFont">
     <w:name w:val="Default Paragraph Font"/>
     <w:uiPriority w:val="1"/>
+    <w:semiHidden/>
     <w:unhideWhenUsed/>
   </w:style>
   <w:style w:type="table" w:default="1" w:styleId="TableNormal">
@@ -1773,6 +1792,7 @@
   <w:style w:type="character" w:default="1" w:styleId="DefaultParagraphFont">
     <w:name w:val="Default Paragraph Font"/>
     <w:uiPriority w:val="1"/>
+    <w:semiHidden/>
     <w:unhideWhenUsed/>
   </w:style>
   <w:style w:type="table" w:default="1" w:styleId="TableNormal">

</xml_diff>